<commit_message>
VALIDACION PLACAS Y PROVINCIA
</commit_message>
<xml_diff>
--- a/validacionPlacas/validacionPlacas.docx
+++ b/validacionPlacas/validacionPlacas.docx
@@ -449,6 +449,462 @@
                   </pic:nvPicPr>
                   <pic:blipFill>
                     <a:blip r:embed="rId14"/>
+                    <a:stretch>
+                      <a:fillRect/>
+                    </a:stretch>
+                  </pic:blipFill>
+                  <pic:spPr>
+                    <a:xfrm>
+                      <a:off x="0" y="0"/>
+                      <a:ext cx="5943600" cy="3341370"/>
+                    </a:xfrm>
+                    <a:prstGeom prst="rect">
+                      <a:avLst/>
+                    </a:prstGeom>
+                  </pic:spPr>
+                </pic:pic>
+              </a:graphicData>
+            </a:graphic>
+          </wp:inline>
+        </w:drawing>
+      </w:r>
+    </w:p>
+    <w:p>
+      <w:r>
+        <w:rPr>
+          <w:noProof/>
+        </w:rPr>
+        <w:drawing>
+          <wp:inline distT="0" distB="0" distL="0" distR="0" wp14:anchorId="20064A11" wp14:editId="56120CE7">
+            <wp:extent cx="5943600" cy="3341370"/>
+            <wp:effectExtent l="0" t="0" r="0" b="0"/>
+            <wp:docPr id="12" name="Imagen 12"/>
+            <wp:cNvGraphicFramePr>
+              <a:graphicFrameLocks xmlns:a="http://schemas.openxmlformats.org/drawingml/2006/main" noChangeAspect="1"/>
+            </wp:cNvGraphicFramePr>
+            <a:graphic xmlns:a="http://schemas.openxmlformats.org/drawingml/2006/main">
+              <a:graphicData uri="http://schemas.openxmlformats.org/drawingml/2006/picture">
+                <pic:pic xmlns:pic="http://schemas.openxmlformats.org/drawingml/2006/picture">
+                  <pic:nvPicPr>
+                    <pic:cNvPr id="1" name=""/>
+                    <pic:cNvPicPr/>
+                  </pic:nvPicPr>
+                  <pic:blipFill>
+                    <a:blip r:embed="rId15"/>
+                    <a:stretch>
+                      <a:fillRect/>
+                    </a:stretch>
+                  </pic:blipFill>
+                  <pic:spPr>
+                    <a:xfrm>
+                      <a:off x="0" y="0"/>
+                      <a:ext cx="5943600" cy="3341370"/>
+                    </a:xfrm>
+                    <a:prstGeom prst="rect">
+                      <a:avLst/>
+                    </a:prstGeom>
+                  </pic:spPr>
+                </pic:pic>
+              </a:graphicData>
+            </a:graphic>
+          </wp:inline>
+        </w:drawing>
+      </w:r>
+    </w:p>
+    <w:p>
+      <w:r>
+        <w:rPr>
+          <w:noProof/>
+        </w:rPr>
+        <w:lastRenderedPageBreak/>
+        <w:drawing>
+          <wp:inline distT="0" distB="0" distL="0" distR="0" wp14:anchorId="02053705" wp14:editId="3C964604">
+            <wp:extent cx="5943600" cy="3341370"/>
+            <wp:effectExtent l="0" t="0" r="0" b="0"/>
+            <wp:docPr id="13" name="Imagen 13"/>
+            <wp:cNvGraphicFramePr>
+              <a:graphicFrameLocks xmlns:a="http://schemas.openxmlformats.org/drawingml/2006/main" noChangeAspect="1"/>
+            </wp:cNvGraphicFramePr>
+            <a:graphic xmlns:a="http://schemas.openxmlformats.org/drawingml/2006/main">
+              <a:graphicData uri="http://schemas.openxmlformats.org/drawingml/2006/picture">
+                <pic:pic xmlns:pic="http://schemas.openxmlformats.org/drawingml/2006/picture">
+                  <pic:nvPicPr>
+                    <pic:cNvPr id="1" name=""/>
+                    <pic:cNvPicPr/>
+                  </pic:nvPicPr>
+                  <pic:blipFill>
+                    <a:blip r:embed="rId16"/>
+                    <a:stretch>
+                      <a:fillRect/>
+                    </a:stretch>
+                  </pic:blipFill>
+                  <pic:spPr>
+                    <a:xfrm>
+                      <a:off x="0" y="0"/>
+                      <a:ext cx="5943600" cy="3341370"/>
+                    </a:xfrm>
+                    <a:prstGeom prst="rect">
+                      <a:avLst/>
+                    </a:prstGeom>
+                  </pic:spPr>
+                </pic:pic>
+              </a:graphicData>
+            </a:graphic>
+          </wp:inline>
+        </w:drawing>
+      </w:r>
+    </w:p>
+    <w:p>
+      <w:r>
+        <w:rPr>
+          <w:noProof/>
+        </w:rPr>
+        <w:lastRenderedPageBreak/>
+        <w:drawing>
+          <wp:inline distT="0" distB="0" distL="0" distR="0" wp14:anchorId="17B9C4A3" wp14:editId="037D46AD">
+            <wp:extent cx="5943600" cy="3341370"/>
+            <wp:effectExtent l="0" t="0" r="0" b="0"/>
+            <wp:docPr id="14" name="Imagen 14"/>
+            <wp:cNvGraphicFramePr>
+              <a:graphicFrameLocks xmlns:a="http://schemas.openxmlformats.org/drawingml/2006/main" noChangeAspect="1"/>
+            </wp:cNvGraphicFramePr>
+            <a:graphic xmlns:a="http://schemas.openxmlformats.org/drawingml/2006/main">
+              <a:graphicData uri="http://schemas.openxmlformats.org/drawingml/2006/picture">
+                <pic:pic xmlns:pic="http://schemas.openxmlformats.org/drawingml/2006/picture">
+                  <pic:nvPicPr>
+                    <pic:cNvPr id="1" name=""/>
+                    <pic:cNvPicPr/>
+                  </pic:nvPicPr>
+                  <pic:blipFill>
+                    <a:blip r:embed="rId17"/>
+                    <a:stretch>
+                      <a:fillRect/>
+                    </a:stretch>
+                  </pic:blipFill>
+                  <pic:spPr>
+                    <a:xfrm>
+                      <a:off x="0" y="0"/>
+                      <a:ext cx="5943600" cy="3341370"/>
+                    </a:xfrm>
+                    <a:prstGeom prst="rect">
+                      <a:avLst/>
+                    </a:prstGeom>
+                  </pic:spPr>
+                </pic:pic>
+              </a:graphicData>
+            </a:graphic>
+          </wp:inline>
+        </w:drawing>
+      </w:r>
+      <w:r>
+        <w:rPr>
+          <w:noProof/>
+        </w:rPr>
+        <w:drawing>
+          <wp:inline distT="0" distB="0" distL="0" distR="0" wp14:anchorId="6DD2C899" wp14:editId="2F834668">
+            <wp:extent cx="5943600" cy="3341370"/>
+            <wp:effectExtent l="0" t="0" r="0" b="0"/>
+            <wp:docPr id="15" name="Imagen 15"/>
+            <wp:cNvGraphicFramePr>
+              <a:graphicFrameLocks xmlns:a="http://schemas.openxmlformats.org/drawingml/2006/main" noChangeAspect="1"/>
+            </wp:cNvGraphicFramePr>
+            <a:graphic xmlns:a="http://schemas.openxmlformats.org/drawingml/2006/main">
+              <a:graphicData uri="http://schemas.openxmlformats.org/drawingml/2006/picture">
+                <pic:pic xmlns:pic="http://schemas.openxmlformats.org/drawingml/2006/picture">
+                  <pic:nvPicPr>
+                    <pic:cNvPr id="1" name=""/>
+                    <pic:cNvPicPr/>
+                  </pic:nvPicPr>
+                  <pic:blipFill>
+                    <a:blip r:embed="rId18"/>
+                    <a:stretch>
+                      <a:fillRect/>
+                    </a:stretch>
+                  </pic:blipFill>
+                  <pic:spPr>
+                    <a:xfrm>
+                      <a:off x="0" y="0"/>
+                      <a:ext cx="5943600" cy="3341370"/>
+                    </a:xfrm>
+                    <a:prstGeom prst="rect">
+                      <a:avLst/>
+                    </a:prstGeom>
+                  </pic:spPr>
+                </pic:pic>
+              </a:graphicData>
+            </a:graphic>
+          </wp:inline>
+        </w:drawing>
+      </w:r>
+    </w:p>
+    <w:p>
+      <w:r>
+        <w:rPr>
+          <w:noProof/>
+        </w:rPr>
+        <w:lastRenderedPageBreak/>
+        <w:drawing>
+          <wp:inline distT="0" distB="0" distL="0" distR="0" wp14:anchorId="1A38F9D5" wp14:editId="6AB03EBD">
+            <wp:extent cx="5943600" cy="3341370"/>
+            <wp:effectExtent l="0" t="0" r="0" b="0"/>
+            <wp:docPr id="16" name="Imagen 16"/>
+            <wp:cNvGraphicFramePr>
+              <a:graphicFrameLocks xmlns:a="http://schemas.openxmlformats.org/drawingml/2006/main" noChangeAspect="1"/>
+            </wp:cNvGraphicFramePr>
+            <a:graphic xmlns:a="http://schemas.openxmlformats.org/drawingml/2006/main">
+              <a:graphicData uri="http://schemas.openxmlformats.org/drawingml/2006/picture">
+                <pic:pic xmlns:pic="http://schemas.openxmlformats.org/drawingml/2006/picture">
+                  <pic:nvPicPr>
+                    <pic:cNvPr id="1" name=""/>
+                    <pic:cNvPicPr/>
+                  </pic:nvPicPr>
+                  <pic:blipFill>
+                    <a:blip r:embed="rId19"/>
+                    <a:stretch>
+                      <a:fillRect/>
+                    </a:stretch>
+                  </pic:blipFill>
+                  <pic:spPr>
+                    <a:xfrm>
+                      <a:off x="0" y="0"/>
+                      <a:ext cx="5943600" cy="3341370"/>
+                    </a:xfrm>
+                    <a:prstGeom prst="rect">
+                      <a:avLst/>
+                    </a:prstGeom>
+                  </pic:spPr>
+                </pic:pic>
+              </a:graphicData>
+            </a:graphic>
+          </wp:inline>
+        </w:drawing>
+      </w:r>
+      <w:r>
+        <w:rPr>
+          <w:noProof/>
+        </w:rPr>
+        <w:drawing>
+          <wp:inline distT="0" distB="0" distL="0" distR="0" wp14:anchorId="16685871" wp14:editId="11EB9FF2">
+            <wp:extent cx="5943600" cy="3341370"/>
+            <wp:effectExtent l="0" t="0" r="0" b="0"/>
+            <wp:docPr id="17" name="Imagen 17"/>
+            <wp:cNvGraphicFramePr>
+              <a:graphicFrameLocks xmlns:a="http://schemas.openxmlformats.org/drawingml/2006/main" noChangeAspect="1"/>
+            </wp:cNvGraphicFramePr>
+            <a:graphic xmlns:a="http://schemas.openxmlformats.org/drawingml/2006/main">
+              <a:graphicData uri="http://schemas.openxmlformats.org/drawingml/2006/picture">
+                <pic:pic xmlns:pic="http://schemas.openxmlformats.org/drawingml/2006/picture">
+                  <pic:nvPicPr>
+                    <pic:cNvPr id="1" name=""/>
+                    <pic:cNvPicPr/>
+                  </pic:nvPicPr>
+                  <pic:blipFill>
+                    <a:blip r:embed="rId20"/>
+                    <a:stretch>
+                      <a:fillRect/>
+                    </a:stretch>
+                  </pic:blipFill>
+                  <pic:spPr>
+                    <a:xfrm>
+                      <a:off x="0" y="0"/>
+                      <a:ext cx="5943600" cy="3341370"/>
+                    </a:xfrm>
+                    <a:prstGeom prst="rect">
+                      <a:avLst/>
+                    </a:prstGeom>
+                  </pic:spPr>
+                </pic:pic>
+              </a:graphicData>
+            </a:graphic>
+          </wp:inline>
+        </w:drawing>
+      </w:r>
+      <w:r>
+        <w:rPr>
+          <w:noProof/>
+        </w:rPr>
+        <w:lastRenderedPageBreak/>
+        <w:drawing>
+          <wp:inline distT="0" distB="0" distL="0" distR="0" wp14:anchorId="3FF21A8F" wp14:editId="71EFE1F6">
+            <wp:extent cx="5943600" cy="3341370"/>
+            <wp:effectExtent l="0" t="0" r="0" b="0"/>
+            <wp:docPr id="18" name="Imagen 18"/>
+            <wp:cNvGraphicFramePr>
+              <a:graphicFrameLocks xmlns:a="http://schemas.openxmlformats.org/drawingml/2006/main" noChangeAspect="1"/>
+            </wp:cNvGraphicFramePr>
+            <a:graphic xmlns:a="http://schemas.openxmlformats.org/drawingml/2006/main">
+              <a:graphicData uri="http://schemas.openxmlformats.org/drawingml/2006/picture">
+                <pic:pic xmlns:pic="http://schemas.openxmlformats.org/drawingml/2006/picture">
+                  <pic:nvPicPr>
+                    <pic:cNvPr id="1" name=""/>
+                    <pic:cNvPicPr/>
+                  </pic:nvPicPr>
+                  <pic:blipFill>
+                    <a:blip r:embed="rId21"/>
+                    <a:stretch>
+                      <a:fillRect/>
+                    </a:stretch>
+                  </pic:blipFill>
+                  <pic:spPr>
+                    <a:xfrm>
+                      <a:off x="0" y="0"/>
+                      <a:ext cx="5943600" cy="3341370"/>
+                    </a:xfrm>
+                    <a:prstGeom prst="rect">
+                      <a:avLst/>
+                    </a:prstGeom>
+                  </pic:spPr>
+                </pic:pic>
+              </a:graphicData>
+            </a:graphic>
+          </wp:inline>
+        </w:drawing>
+      </w:r>
+    </w:p>
+    <w:p>
+      <w:r>
+        <w:rPr>
+          <w:noProof/>
+        </w:rPr>
+        <w:lastRenderedPageBreak/>
+        <w:drawing>
+          <wp:inline distT="0" distB="0" distL="0" distR="0" wp14:anchorId="6E234255" wp14:editId="4F5F084E">
+            <wp:extent cx="5943600" cy="3341370"/>
+            <wp:effectExtent l="0" t="0" r="0" b="0"/>
+            <wp:docPr id="19" name="Imagen 19"/>
+            <wp:cNvGraphicFramePr>
+              <a:graphicFrameLocks xmlns:a="http://schemas.openxmlformats.org/drawingml/2006/main" noChangeAspect="1"/>
+            </wp:cNvGraphicFramePr>
+            <a:graphic xmlns:a="http://schemas.openxmlformats.org/drawingml/2006/main">
+              <a:graphicData uri="http://schemas.openxmlformats.org/drawingml/2006/picture">
+                <pic:pic xmlns:pic="http://schemas.openxmlformats.org/drawingml/2006/picture">
+                  <pic:nvPicPr>
+                    <pic:cNvPr id="1" name=""/>
+                    <pic:cNvPicPr/>
+                  </pic:nvPicPr>
+                  <pic:blipFill>
+                    <a:blip r:embed="rId22"/>
+                    <a:stretch>
+                      <a:fillRect/>
+                    </a:stretch>
+                  </pic:blipFill>
+                  <pic:spPr>
+                    <a:xfrm>
+                      <a:off x="0" y="0"/>
+                      <a:ext cx="5943600" cy="3341370"/>
+                    </a:xfrm>
+                    <a:prstGeom prst="rect">
+                      <a:avLst/>
+                    </a:prstGeom>
+                  </pic:spPr>
+                </pic:pic>
+              </a:graphicData>
+            </a:graphic>
+          </wp:inline>
+        </w:drawing>
+      </w:r>
+      <w:r>
+        <w:rPr>
+          <w:noProof/>
+        </w:rPr>
+        <w:drawing>
+          <wp:inline distT="0" distB="0" distL="0" distR="0" wp14:anchorId="042DCF68" wp14:editId="0CE02692">
+            <wp:extent cx="5943600" cy="3341370"/>
+            <wp:effectExtent l="0" t="0" r="0" b="0"/>
+            <wp:docPr id="20" name="Imagen 20"/>
+            <wp:cNvGraphicFramePr>
+              <a:graphicFrameLocks xmlns:a="http://schemas.openxmlformats.org/drawingml/2006/main" noChangeAspect="1"/>
+            </wp:cNvGraphicFramePr>
+            <a:graphic xmlns:a="http://schemas.openxmlformats.org/drawingml/2006/main">
+              <a:graphicData uri="http://schemas.openxmlformats.org/drawingml/2006/picture">
+                <pic:pic xmlns:pic="http://schemas.openxmlformats.org/drawingml/2006/picture">
+                  <pic:nvPicPr>
+                    <pic:cNvPr id="1" name=""/>
+                    <pic:cNvPicPr/>
+                  </pic:nvPicPr>
+                  <pic:blipFill>
+                    <a:blip r:embed="rId23"/>
+                    <a:stretch>
+                      <a:fillRect/>
+                    </a:stretch>
+                  </pic:blipFill>
+                  <pic:spPr>
+                    <a:xfrm>
+                      <a:off x="0" y="0"/>
+                      <a:ext cx="5943600" cy="3341370"/>
+                    </a:xfrm>
+                    <a:prstGeom prst="rect">
+                      <a:avLst/>
+                    </a:prstGeom>
+                  </pic:spPr>
+                </pic:pic>
+              </a:graphicData>
+            </a:graphic>
+          </wp:inline>
+        </w:drawing>
+      </w:r>
+      <w:r>
+        <w:rPr>
+          <w:noProof/>
+        </w:rPr>
+        <w:lastRenderedPageBreak/>
+        <w:drawing>
+          <wp:inline distT="0" distB="0" distL="0" distR="0" wp14:anchorId="0BC19245" wp14:editId="7FED5D52">
+            <wp:extent cx="5943600" cy="3341370"/>
+            <wp:effectExtent l="0" t="0" r="0" b="0"/>
+            <wp:docPr id="22" name="Imagen 22"/>
+            <wp:cNvGraphicFramePr>
+              <a:graphicFrameLocks xmlns:a="http://schemas.openxmlformats.org/drawingml/2006/main" noChangeAspect="1"/>
+            </wp:cNvGraphicFramePr>
+            <a:graphic xmlns:a="http://schemas.openxmlformats.org/drawingml/2006/main">
+              <a:graphicData uri="http://schemas.openxmlformats.org/drawingml/2006/picture">
+                <pic:pic xmlns:pic="http://schemas.openxmlformats.org/drawingml/2006/picture">
+                  <pic:nvPicPr>
+                    <pic:cNvPr id="1" name=""/>
+                    <pic:cNvPicPr/>
+                  </pic:nvPicPr>
+                  <pic:blipFill>
+                    <a:blip r:embed="rId24"/>
+                    <a:stretch>
+                      <a:fillRect/>
+                    </a:stretch>
+                  </pic:blipFill>
+                  <pic:spPr>
+                    <a:xfrm>
+                      <a:off x="0" y="0"/>
+                      <a:ext cx="5943600" cy="3341370"/>
+                    </a:xfrm>
+                    <a:prstGeom prst="rect">
+                      <a:avLst/>
+                    </a:prstGeom>
+                  </pic:spPr>
+                </pic:pic>
+              </a:graphicData>
+            </a:graphic>
+          </wp:inline>
+        </w:drawing>
+      </w:r>
+      <w:r>
+        <w:rPr>
+          <w:noProof/>
+        </w:rPr>
+        <w:drawing>
+          <wp:inline distT="0" distB="0" distL="0" distR="0" wp14:anchorId="51D15613" wp14:editId="5C6DCA4C">
+            <wp:extent cx="5943600" cy="3341370"/>
+            <wp:effectExtent l="0" t="0" r="0" b="0"/>
+            <wp:docPr id="21" name="Imagen 21"/>
+            <wp:cNvGraphicFramePr>
+              <a:graphicFrameLocks xmlns:a="http://schemas.openxmlformats.org/drawingml/2006/main" noChangeAspect="1"/>
+            </wp:cNvGraphicFramePr>
+            <a:graphic xmlns:a="http://schemas.openxmlformats.org/drawingml/2006/main">
+              <a:graphicData uri="http://schemas.openxmlformats.org/drawingml/2006/picture">
+                <pic:pic xmlns:pic="http://schemas.openxmlformats.org/drawingml/2006/picture">
+                  <pic:nvPicPr>
+                    <pic:cNvPr id="1" name=""/>
+                    <pic:cNvPicPr/>
+                  </pic:nvPicPr>
+                  <pic:blipFill>
+                    <a:blip r:embed="rId25"/>
                     <a:stretch>
                       <a:fillRect/>
                     </a:stretch>

</xml_diff>

<commit_message>
VALIDACION PLACAS Y TIPO DE VEHICULO
</commit_message>
<xml_diff>
--- a/validacionPlacas/validacionPlacas.docx
+++ b/validacionPlacas/validacionPlacas.docx
@@ -905,6 +905,340 @@
                   </pic:nvPicPr>
                   <pic:blipFill>
                     <a:blip r:embed="rId25"/>
+                    <a:stretch>
+                      <a:fillRect/>
+                    </a:stretch>
+                  </pic:blipFill>
+                  <pic:spPr>
+                    <a:xfrm>
+                      <a:off x="0" y="0"/>
+                      <a:ext cx="5943600" cy="3341370"/>
+                    </a:xfrm>
+                    <a:prstGeom prst="rect">
+                      <a:avLst/>
+                    </a:prstGeom>
+                  </pic:spPr>
+                </pic:pic>
+              </a:graphicData>
+            </a:graphic>
+          </wp:inline>
+        </w:drawing>
+      </w:r>
+    </w:p>
+    <w:p>
+      <w:r>
+        <w:rPr>
+          <w:noProof/>
+        </w:rPr>
+        <w:lastRenderedPageBreak/>
+        <w:drawing>
+          <wp:inline distT="0" distB="0" distL="0" distR="0" wp14:anchorId="224A5CA2" wp14:editId="21C63615">
+            <wp:extent cx="5943600" cy="3341370"/>
+            <wp:effectExtent l="0" t="0" r="0" b="0"/>
+            <wp:docPr id="23" name="Imagen 23"/>
+            <wp:cNvGraphicFramePr>
+              <a:graphicFrameLocks xmlns:a="http://schemas.openxmlformats.org/drawingml/2006/main" noChangeAspect="1"/>
+            </wp:cNvGraphicFramePr>
+            <a:graphic xmlns:a="http://schemas.openxmlformats.org/drawingml/2006/main">
+              <a:graphicData uri="http://schemas.openxmlformats.org/drawingml/2006/picture">
+                <pic:pic xmlns:pic="http://schemas.openxmlformats.org/drawingml/2006/picture">
+                  <pic:nvPicPr>
+                    <pic:cNvPr id="1" name=""/>
+                    <pic:cNvPicPr/>
+                  </pic:nvPicPr>
+                  <pic:blipFill>
+                    <a:blip r:embed="rId26"/>
+                    <a:stretch>
+                      <a:fillRect/>
+                    </a:stretch>
+                  </pic:blipFill>
+                  <pic:spPr>
+                    <a:xfrm>
+                      <a:off x="0" y="0"/>
+                      <a:ext cx="5943600" cy="3341370"/>
+                    </a:xfrm>
+                    <a:prstGeom prst="rect">
+                      <a:avLst/>
+                    </a:prstGeom>
+                  </pic:spPr>
+                </pic:pic>
+              </a:graphicData>
+            </a:graphic>
+          </wp:inline>
+        </w:drawing>
+      </w:r>
+    </w:p>
+    <w:p>
+      <w:r>
+        <w:rPr>
+          <w:noProof/>
+        </w:rPr>
+        <w:drawing>
+          <wp:inline distT="0" distB="0" distL="0" distR="0" wp14:anchorId="2312D73A" wp14:editId="2812598B">
+            <wp:extent cx="5943600" cy="3341370"/>
+            <wp:effectExtent l="0" t="0" r="0" b="0"/>
+            <wp:docPr id="24" name="Imagen 24"/>
+            <wp:cNvGraphicFramePr>
+              <a:graphicFrameLocks xmlns:a="http://schemas.openxmlformats.org/drawingml/2006/main" noChangeAspect="1"/>
+            </wp:cNvGraphicFramePr>
+            <a:graphic xmlns:a="http://schemas.openxmlformats.org/drawingml/2006/main">
+              <a:graphicData uri="http://schemas.openxmlformats.org/drawingml/2006/picture">
+                <pic:pic xmlns:pic="http://schemas.openxmlformats.org/drawingml/2006/picture">
+                  <pic:nvPicPr>
+                    <pic:cNvPr id="1" name=""/>
+                    <pic:cNvPicPr/>
+                  </pic:nvPicPr>
+                  <pic:blipFill>
+                    <a:blip r:embed="rId27"/>
+                    <a:stretch>
+                      <a:fillRect/>
+                    </a:stretch>
+                  </pic:blipFill>
+                  <pic:spPr>
+                    <a:xfrm>
+                      <a:off x="0" y="0"/>
+                      <a:ext cx="5943600" cy="3341370"/>
+                    </a:xfrm>
+                    <a:prstGeom prst="rect">
+                      <a:avLst/>
+                    </a:prstGeom>
+                  </pic:spPr>
+                </pic:pic>
+              </a:graphicData>
+            </a:graphic>
+          </wp:inline>
+        </w:drawing>
+      </w:r>
+    </w:p>
+    <w:p>
+      <w:r>
+        <w:rPr>
+          <w:noProof/>
+        </w:rPr>
+        <w:lastRenderedPageBreak/>
+        <w:drawing>
+          <wp:inline distT="0" distB="0" distL="0" distR="0" wp14:anchorId="04C7750B" wp14:editId="439A1F3A">
+            <wp:extent cx="5943600" cy="3341370"/>
+            <wp:effectExtent l="0" t="0" r="0" b="0"/>
+            <wp:docPr id="25" name="Imagen 25"/>
+            <wp:cNvGraphicFramePr>
+              <a:graphicFrameLocks xmlns:a="http://schemas.openxmlformats.org/drawingml/2006/main" noChangeAspect="1"/>
+            </wp:cNvGraphicFramePr>
+            <a:graphic xmlns:a="http://schemas.openxmlformats.org/drawingml/2006/main">
+              <a:graphicData uri="http://schemas.openxmlformats.org/drawingml/2006/picture">
+                <pic:pic xmlns:pic="http://schemas.openxmlformats.org/drawingml/2006/picture">
+                  <pic:nvPicPr>
+                    <pic:cNvPr id="1" name=""/>
+                    <pic:cNvPicPr/>
+                  </pic:nvPicPr>
+                  <pic:blipFill>
+                    <a:blip r:embed="rId28"/>
+                    <a:stretch>
+                      <a:fillRect/>
+                    </a:stretch>
+                  </pic:blipFill>
+                  <pic:spPr>
+                    <a:xfrm>
+                      <a:off x="0" y="0"/>
+                      <a:ext cx="5943600" cy="3341370"/>
+                    </a:xfrm>
+                    <a:prstGeom prst="rect">
+                      <a:avLst/>
+                    </a:prstGeom>
+                  </pic:spPr>
+                </pic:pic>
+              </a:graphicData>
+            </a:graphic>
+          </wp:inline>
+        </w:drawing>
+      </w:r>
+      <w:r>
+        <w:rPr>
+          <w:noProof/>
+        </w:rPr>
+        <w:drawing>
+          <wp:inline distT="0" distB="0" distL="0" distR="0" wp14:anchorId="04A3EFD2" wp14:editId="7B43515A">
+            <wp:extent cx="5943600" cy="3341370"/>
+            <wp:effectExtent l="0" t="0" r="0" b="0"/>
+            <wp:docPr id="26" name="Imagen 26"/>
+            <wp:cNvGraphicFramePr>
+              <a:graphicFrameLocks xmlns:a="http://schemas.openxmlformats.org/drawingml/2006/main" noChangeAspect="1"/>
+            </wp:cNvGraphicFramePr>
+            <a:graphic xmlns:a="http://schemas.openxmlformats.org/drawingml/2006/main">
+              <a:graphicData uri="http://schemas.openxmlformats.org/drawingml/2006/picture">
+                <pic:pic xmlns:pic="http://schemas.openxmlformats.org/drawingml/2006/picture">
+                  <pic:nvPicPr>
+                    <pic:cNvPr id="1" name=""/>
+                    <pic:cNvPicPr/>
+                  </pic:nvPicPr>
+                  <pic:blipFill>
+                    <a:blip r:embed="rId29"/>
+                    <a:stretch>
+                      <a:fillRect/>
+                    </a:stretch>
+                  </pic:blipFill>
+                  <pic:spPr>
+                    <a:xfrm>
+                      <a:off x="0" y="0"/>
+                      <a:ext cx="5943600" cy="3341370"/>
+                    </a:xfrm>
+                    <a:prstGeom prst="rect">
+                      <a:avLst/>
+                    </a:prstGeom>
+                  </pic:spPr>
+                </pic:pic>
+              </a:graphicData>
+            </a:graphic>
+          </wp:inline>
+        </w:drawing>
+      </w:r>
+    </w:p>
+    <w:p>
+      <w:r>
+        <w:rPr>
+          <w:noProof/>
+        </w:rPr>
+        <w:lastRenderedPageBreak/>
+        <w:drawing>
+          <wp:inline distT="0" distB="0" distL="0" distR="0" wp14:anchorId="46FEFF37" wp14:editId="5399631A">
+            <wp:extent cx="5943600" cy="3341370"/>
+            <wp:effectExtent l="0" t="0" r="0" b="0"/>
+            <wp:docPr id="27" name="Imagen 27"/>
+            <wp:cNvGraphicFramePr>
+              <a:graphicFrameLocks xmlns:a="http://schemas.openxmlformats.org/drawingml/2006/main" noChangeAspect="1"/>
+            </wp:cNvGraphicFramePr>
+            <a:graphic xmlns:a="http://schemas.openxmlformats.org/drawingml/2006/main">
+              <a:graphicData uri="http://schemas.openxmlformats.org/drawingml/2006/picture">
+                <pic:pic xmlns:pic="http://schemas.openxmlformats.org/drawingml/2006/picture">
+                  <pic:nvPicPr>
+                    <pic:cNvPr id="1" name=""/>
+                    <pic:cNvPicPr/>
+                  </pic:nvPicPr>
+                  <pic:blipFill>
+                    <a:blip r:embed="rId30"/>
+                    <a:stretch>
+                      <a:fillRect/>
+                    </a:stretch>
+                  </pic:blipFill>
+                  <pic:spPr>
+                    <a:xfrm>
+                      <a:off x="0" y="0"/>
+                      <a:ext cx="5943600" cy="3341370"/>
+                    </a:xfrm>
+                    <a:prstGeom prst="rect">
+                      <a:avLst/>
+                    </a:prstGeom>
+                  </pic:spPr>
+                </pic:pic>
+              </a:graphicData>
+            </a:graphic>
+          </wp:inline>
+        </w:drawing>
+      </w:r>
+      <w:r>
+        <w:rPr>
+          <w:noProof/>
+        </w:rPr>
+        <w:drawing>
+          <wp:inline distT="0" distB="0" distL="0" distR="0" wp14:anchorId="22529F78" wp14:editId="5F6F58AE">
+            <wp:extent cx="5943600" cy="3341370"/>
+            <wp:effectExtent l="0" t="0" r="0" b="0"/>
+            <wp:docPr id="28" name="Imagen 28"/>
+            <wp:cNvGraphicFramePr>
+              <a:graphicFrameLocks xmlns:a="http://schemas.openxmlformats.org/drawingml/2006/main" noChangeAspect="1"/>
+            </wp:cNvGraphicFramePr>
+            <a:graphic xmlns:a="http://schemas.openxmlformats.org/drawingml/2006/main">
+              <a:graphicData uri="http://schemas.openxmlformats.org/drawingml/2006/picture">
+                <pic:pic xmlns:pic="http://schemas.openxmlformats.org/drawingml/2006/picture">
+                  <pic:nvPicPr>
+                    <pic:cNvPr id="1" name=""/>
+                    <pic:cNvPicPr/>
+                  </pic:nvPicPr>
+                  <pic:blipFill>
+                    <a:blip r:embed="rId31"/>
+                    <a:stretch>
+                      <a:fillRect/>
+                    </a:stretch>
+                  </pic:blipFill>
+                  <pic:spPr>
+                    <a:xfrm>
+                      <a:off x="0" y="0"/>
+                      <a:ext cx="5943600" cy="3341370"/>
+                    </a:xfrm>
+                    <a:prstGeom prst="rect">
+                      <a:avLst/>
+                    </a:prstGeom>
+                  </pic:spPr>
+                </pic:pic>
+              </a:graphicData>
+            </a:graphic>
+          </wp:inline>
+        </w:drawing>
+      </w:r>
+    </w:p>
+    <w:p>
+      <w:r>
+        <w:rPr>
+          <w:noProof/>
+        </w:rPr>
+        <w:lastRenderedPageBreak/>
+        <w:drawing>
+          <wp:inline distT="0" distB="0" distL="0" distR="0" wp14:anchorId="506A6A9E" wp14:editId="693F91C1">
+            <wp:extent cx="5943600" cy="3341370"/>
+            <wp:effectExtent l="0" t="0" r="0" b="0"/>
+            <wp:docPr id="29" name="Imagen 29"/>
+            <wp:cNvGraphicFramePr>
+              <a:graphicFrameLocks xmlns:a="http://schemas.openxmlformats.org/drawingml/2006/main" noChangeAspect="1"/>
+            </wp:cNvGraphicFramePr>
+            <a:graphic xmlns:a="http://schemas.openxmlformats.org/drawingml/2006/main">
+              <a:graphicData uri="http://schemas.openxmlformats.org/drawingml/2006/picture">
+                <pic:pic xmlns:pic="http://schemas.openxmlformats.org/drawingml/2006/picture">
+                  <pic:nvPicPr>
+                    <pic:cNvPr id="1" name=""/>
+                    <pic:cNvPicPr/>
+                  </pic:nvPicPr>
+                  <pic:blipFill>
+                    <a:blip r:embed="rId32"/>
+                    <a:stretch>
+                      <a:fillRect/>
+                    </a:stretch>
+                  </pic:blipFill>
+                  <pic:spPr>
+                    <a:xfrm>
+                      <a:off x="0" y="0"/>
+                      <a:ext cx="5943600" cy="3341370"/>
+                    </a:xfrm>
+                    <a:prstGeom prst="rect">
+                      <a:avLst/>
+                    </a:prstGeom>
+                  </pic:spPr>
+                </pic:pic>
+              </a:graphicData>
+            </a:graphic>
+          </wp:inline>
+        </w:drawing>
+      </w:r>
+      <w:r>
+        <w:rPr>
+          <w:noProof/>
+        </w:rPr>
+        <w:drawing>
+          <wp:inline distT="0" distB="0" distL="0" distR="0" wp14:anchorId="64E68DAC" wp14:editId="32B9DF3D">
+            <wp:extent cx="5943600" cy="3341370"/>
+            <wp:effectExtent l="0" t="0" r="0" b="0"/>
+            <wp:docPr id="31" name="Imagen 31"/>
+            <wp:cNvGraphicFramePr>
+              <a:graphicFrameLocks xmlns:a="http://schemas.openxmlformats.org/drawingml/2006/main" noChangeAspect="1"/>
+            </wp:cNvGraphicFramePr>
+            <a:graphic xmlns:a="http://schemas.openxmlformats.org/drawingml/2006/main">
+              <a:graphicData uri="http://schemas.openxmlformats.org/drawingml/2006/picture">
+                <pic:pic xmlns:pic="http://schemas.openxmlformats.org/drawingml/2006/picture">
+                  <pic:nvPicPr>
+                    <pic:cNvPr id="1" name=""/>
+                    <pic:cNvPicPr/>
+                  </pic:nvPicPr>
+                  <pic:blipFill>
+                    <a:blip r:embed="rId33"/>
                     <a:stretch>
                       <a:fillRect/>
                     </a:stretch>

</xml_diff>

<commit_message>
VALIDACION PLACAS Y DÍA PICO Y PLACA
</commit_message>
<xml_diff>
--- a/validacionPlacas/validacionPlacas.docx
+++ b/validacionPlacas/validacionPlacas.docx
@@ -1177,6 +1177,11 @@
       </w:r>
     </w:p>
     <w:p>
+      <w:pPr>
+        <w:rPr>
+          <w:lang w:val="es-MX"/>
+        </w:rPr>
+      </w:pPr>
       <w:r>
         <w:rPr>
           <w:noProof/>
@@ -1258,6 +1263,326 @@
           </wp:inline>
         </w:drawing>
       </w:r>
+    </w:p>
+    <w:p>
+      <w:pPr>
+        <w:rPr>
+          <w:lang w:val="es-MX"/>
+        </w:rPr>
+      </w:pPr>
+      <w:r>
+        <w:rPr>
+          <w:noProof/>
+        </w:rPr>
+        <w:lastRenderedPageBreak/>
+        <w:drawing>
+          <wp:inline distT="0" distB="0" distL="0" distR="0" wp14:anchorId="54304B1D" wp14:editId="155F34FC">
+            <wp:extent cx="5943600" cy="3341370"/>
+            <wp:effectExtent l="0" t="0" r="0" b="0"/>
+            <wp:docPr id="32" name="Imagen 32"/>
+            <wp:cNvGraphicFramePr>
+              <a:graphicFrameLocks xmlns:a="http://schemas.openxmlformats.org/drawingml/2006/main" noChangeAspect="1"/>
+            </wp:cNvGraphicFramePr>
+            <a:graphic xmlns:a="http://schemas.openxmlformats.org/drawingml/2006/main">
+              <a:graphicData uri="http://schemas.openxmlformats.org/drawingml/2006/picture">
+                <pic:pic xmlns:pic="http://schemas.openxmlformats.org/drawingml/2006/picture">
+                  <pic:nvPicPr>
+                    <pic:cNvPr id="1" name=""/>
+                    <pic:cNvPicPr/>
+                  </pic:nvPicPr>
+                  <pic:blipFill>
+                    <a:blip r:embed="rId34"/>
+                    <a:stretch>
+                      <a:fillRect/>
+                    </a:stretch>
+                  </pic:blipFill>
+                  <pic:spPr>
+                    <a:xfrm>
+                      <a:off x="0" y="0"/>
+                      <a:ext cx="5943600" cy="3341370"/>
+                    </a:xfrm>
+                    <a:prstGeom prst="rect">
+                      <a:avLst/>
+                    </a:prstGeom>
+                  </pic:spPr>
+                </pic:pic>
+              </a:graphicData>
+            </a:graphic>
+          </wp:inline>
+        </w:drawing>
+      </w:r>
+    </w:p>
+    <w:p>
+      <w:pPr>
+        <w:rPr>
+          <w:lang w:val="es-MX"/>
+        </w:rPr>
+      </w:pPr>
+      <w:r>
+        <w:rPr>
+          <w:noProof/>
+        </w:rPr>
+        <w:drawing>
+          <wp:inline distT="0" distB="0" distL="0" distR="0" wp14:anchorId="0931B4D5" wp14:editId="09201AA8">
+            <wp:extent cx="5943600" cy="3341370"/>
+            <wp:effectExtent l="0" t="0" r="0" b="0"/>
+            <wp:docPr id="33" name="Imagen 33"/>
+            <wp:cNvGraphicFramePr>
+              <a:graphicFrameLocks xmlns:a="http://schemas.openxmlformats.org/drawingml/2006/main" noChangeAspect="1"/>
+            </wp:cNvGraphicFramePr>
+            <a:graphic xmlns:a="http://schemas.openxmlformats.org/drawingml/2006/main">
+              <a:graphicData uri="http://schemas.openxmlformats.org/drawingml/2006/picture">
+                <pic:pic xmlns:pic="http://schemas.openxmlformats.org/drawingml/2006/picture">
+                  <pic:nvPicPr>
+                    <pic:cNvPr id="1" name=""/>
+                    <pic:cNvPicPr/>
+                  </pic:nvPicPr>
+                  <pic:blipFill>
+                    <a:blip r:embed="rId35"/>
+                    <a:stretch>
+                      <a:fillRect/>
+                    </a:stretch>
+                  </pic:blipFill>
+                  <pic:spPr>
+                    <a:xfrm>
+                      <a:off x="0" y="0"/>
+                      <a:ext cx="5943600" cy="3341370"/>
+                    </a:xfrm>
+                    <a:prstGeom prst="rect">
+                      <a:avLst/>
+                    </a:prstGeom>
+                  </pic:spPr>
+                </pic:pic>
+              </a:graphicData>
+            </a:graphic>
+          </wp:inline>
+        </w:drawing>
+      </w:r>
+    </w:p>
+    <w:p>
+      <w:pPr>
+        <w:rPr>
+          <w:lang w:val="es-MX"/>
+        </w:rPr>
+      </w:pPr>
+      <w:r>
+        <w:rPr>
+          <w:noProof/>
+        </w:rPr>
+        <w:lastRenderedPageBreak/>
+        <w:drawing>
+          <wp:inline distT="0" distB="0" distL="0" distR="0" wp14:anchorId="52855133" wp14:editId="2D0CC54E">
+            <wp:extent cx="5943600" cy="3341370"/>
+            <wp:effectExtent l="0" t="0" r="0" b="0"/>
+            <wp:docPr id="34" name="Imagen 34"/>
+            <wp:cNvGraphicFramePr>
+              <a:graphicFrameLocks xmlns:a="http://schemas.openxmlformats.org/drawingml/2006/main" noChangeAspect="1"/>
+            </wp:cNvGraphicFramePr>
+            <a:graphic xmlns:a="http://schemas.openxmlformats.org/drawingml/2006/main">
+              <a:graphicData uri="http://schemas.openxmlformats.org/drawingml/2006/picture">
+                <pic:pic xmlns:pic="http://schemas.openxmlformats.org/drawingml/2006/picture">
+                  <pic:nvPicPr>
+                    <pic:cNvPr id="1" name=""/>
+                    <pic:cNvPicPr/>
+                  </pic:nvPicPr>
+                  <pic:blipFill>
+                    <a:blip r:embed="rId36"/>
+                    <a:stretch>
+                      <a:fillRect/>
+                    </a:stretch>
+                  </pic:blipFill>
+                  <pic:spPr>
+                    <a:xfrm>
+                      <a:off x="0" y="0"/>
+                      <a:ext cx="5943600" cy="3341370"/>
+                    </a:xfrm>
+                    <a:prstGeom prst="rect">
+                      <a:avLst/>
+                    </a:prstGeom>
+                  </pic:spPr>
+                </pic:pic>
+              </a:graphicData>
+            </a:graphic>
+          </wp:inline>
+        </w:drawing>
+      </w:r>
+    </w:p>
+    <w:p>
+      <w:pPr>
+        <w:rPr>
+          <w:lang w:val="es-MX"/>
+        </w:rPr>
+      </w:pPr>
+      <w:r>
+        <w:rPr>
+          <w:noProof/>
+        </w:rPr>
+        <w:lastRenderedPageBreak/>
+        <w:drawing>
+          <wp:inline distT="0" distB="0" distL="0" distR="0" wp14:anchorId="7EFD4DD4" wp14:editId="55DAD1D9">
+            <wp:extent cx="5943600" cy="3341370"/>
+            <wp:effectExtent l="0" t="0" r="0" b="0"/>
+            <wp:docPr id="35" name="Imagen 35"/>
+            <wp:cNvGraphicFramePr>
+              <a:graphicFrameLocks xmlns:a="http://schemas.openxmlformats.org/drawingml/2006/main" noChangeAspect="1"/>
+            </wp:cNvGraphicFramePr>
+            <a:graphic xmlns:a="http://schemas.openxmlformats.org/drawingml/2006/main">
+              <a:graphicData uri="http://schemas.openxmlformats.org/drawingml/2006/picture">
+                <pic:pic xmlns:pic="http://schemas.openxmlformats.org/drawingml/2006/picture">
+                  <pic:nvPicPr>
+                    <pic:cNvPr id="1" name=""/>
+                    <pic:cNvPicPr/>
+                  </pic:nvPicPr>
+                  <pic:blipFill>
+                    <a:blip r:embed="rId37"/>
+                    <a:stretch>
+                      <a:fillRect/>
+                    </a:stretch>
+                  </pic:blipFill>
+                  <pic:spPr>
+                    <a:xfrm>
+                      <a:off x="0" y="0"/>
+                      <a:ext cx="5943600" cy="3341370"/>
+                    </a:xfrm>
+                    <a:prstGeom prst="rect">
+                      <a:avLst/>
+                    </a:prstGeom>
+                  </pic:spPr>
+                </pic:pic>
+              </a:graphicData>
+            </a:graphic>
+          </wp:inline>
+        </w:drawing>
+      </w:r>
+      <w:r>
+        <w:rPr>
+          <w:noProof/>
+        </w:rPr>
+        <w:drawing>
+          <wp:inline distT="0" distB="0" distL="0" distR="0" wp14:anchorId="5ED0C4A7" wp14:editId="12956A20">
+            <wp:extent cx="5943600" cy="3341370"/>
+            <wp:effectExtent l="0" t="0" r="0" b="0"/>
+            <wp:docPr id="36" name="Imagen 36"/>
+            <wp:cNvGraphicFramePr>
+              <a:graphicFrameLocks xmlns:a="http://schemas.openxmlformats.org/drawingml/2006/main" noChangeAspect="1"/>
+            </wp:cNvGraphicFramePr>
+            <a:graphic xmlns:a="http://schemas.openxmlformats.org/drawingml/2006/main">
+              <a:graphicData uri="http://schemas.openxmlformats.org/drawingml/2006/picture">
+                <pic:pic xmlns:pic="http://schemas.openxmlformats.org/drawingml/2006/picture">
+                  <pic:nvPicPr>
+                    <pic:cNvPr id="1" name=""/>
+                    <pic:cNvPicPr/>
+                  </pic:nvPicPr>
+                  <pic:blipFill>
+                    <a:blip r:embed="rId38"/>
+                    <a:stretch>
+                      <a:fillRect/>
+                    </a:stretch>
+                  </pic:blipFill>
+                  <pic:spPr>
+                    <a:xfrm>
+                      <a:off x="0" y="0"/>
+                      <a:ext cx="5943600" cy="3341370"/>
+                    </a:xfrm>
+                    <a:prstGeom prst="rect">
+                      <a:avLst/>
+                    </a:prstGeom>
+                  </pic:spPr>
+                </pic:pic>
+              </a:graphicData>
+            </a:graphic>
+          </wp:inline>
+        </w:drawing>
+      </w:r>
+      <w:r>
+        <w:rPr>
+          <w:noProof/>
+        </w:rPr>
+        <w:lastRenderedPageBreak/>
+        <w:drawing>
+          <wp:inline distT="0" distB="0" distL="0" distR="0" wp14:anchorId="15910B34" wp14:editId="7E871916">
+            <wp:extent cx="5943600" cy="3341370"/>
+            <wp:effectExtent l="0" t="0" r="0" b="0"/>
+            <wp:docPr id="37" name="Imagen 37"/>
+            <wp:cNvGraphicFramePr>
+              <a:graphicFrameLocks xmlns:a="http://schemas.openxmlformats.org/drawingml/2006/main" noChangeAspect="1"/>
+            </wp:cNvGraphicFramePr>
+            <a:graphic xmlns:a="http://schemas.openxmlformats.org/drawingml/2006/main">
+              <a:graphicData uri="http://schemas.openxmlformats.org/drawingml/2006/picture">
+                <pic:pic xmlns:pic="http://schemas.openxmlformats.org/drawingml/2006/picture">
+                  <pic:nvPicPr>
+                    <pic:cNvPr id="1" name=""/>
+                    <pic:cNvPicPr/>
+                  </pic:nvPicPr>
+                  <pic:blipFill>
+                    <a:blip r:embed="rId39"/>
+                    <a:stretch>
+                      <a:fillRect/>
+                    </a:stretch>
+                  </pic:blipFill>
+                  <pic:spPr>
+                    <a:xfrm>
+                      <a:off x="0" y="0"/>
+                      <a:ext cx="5943600" cy="3341370"/>
+                    </a:xfrm>
+                    <a:prstGeom prst="rect">
+                      <a:avLst/>
+                    </a:prstGeom>
+                  </pic:spPr>
+                </pic:pic>
+              </a:graphicData>
+            </a:graphic>
+          </wp:inline>
+        </w:drawing>
+      </w:r>
+      <w:r>
+        <w:rPr>
+          <w:noProof/>
+        </w:rPr>
+        <w:drawing>
+          <wp:inline distT="0" distB="0" distL="0" distR="0" wp14:anchorId="78DD919E" wp14:editId="25AD4289">
+            <wp:extent cx="5943600" cy="3341370"/>
+            <wp:effectExtent l="0" t="0" r="0" b="0"/>
+            <wp:docPr id="38" name="Imagen 38"/>
+            <wp:cNvGraphicFramePr>
+              <a:graphicFrameLocks xmlns:a="http://schemas.openxmlformats.org/drawingml/2006/main" noChangeAspect="1"/>
+            </wp:cNvGraphicFramePr>
+            <a:graphic xmlns:a="http://schemas.openxmlformats.org/drawingml/2006/main">
+              <a:graphicData uri="http://schemas.openxmlformats.org/drawingml/2006/picture">
+                <pic:pic xmlns:pic="http://schemas.openxmlformats.org/drawingml/2006/picture">
+                  <pic:nvPicPr>
+                    <pic:cNvPr id="1" name=""/>
+                    <pic:cNvPicPr/>
+                  </pic:nvPicPr>
+                  <pic:blipFill>
+                    <a:blip r:embed="rId40"/>
+                    <a:stretch>
+                      <a:fillRect/>
+                    </a:stretch>
+                  </pic:blipFill>
+                  <pic:spPr>
+                    <a:xfrm>
+                      <a:off x="0" y="0"/>
+                      <a:ext cx="5943600" cy="3341370"/>
+                    </a:xfrm>
+                    <a:prstGeom prst="rect">
+                      <a:avLst/>
+                    </a:prstGeom>
+                  </pic:spPr>
+                </pic:pic>
+              </a:graphicData>
+            </a:graphic>
+          </wp:inline>
+        </w:drawing>
+      </w:r>
+    </w:p>
+    <w:p>
+      <w:pPr>
+        <w:rPr>
+          <w:u w:val="single"/>
+          <w:lang w:val="es-MX"/>
+        </w:rPr>
+      </w:pPr>
     </w:p>
     <w:sectPr>
       <w:pgSz w:w="12240" w:h="15840"/>

</xml_diff>

<commit_message>
VALIDACION PLACAS Y LIMPIAR
</commit_message>
<xml_diff>
--- a/validacionPlacas/validacionPlacas.docx
+++ b/validacionPlacas/validacionPlacas.docx
@@ -1583,6 +1583,393 @@
           <w:lang w:val="es-MX"/>
         </w:rPr>
       </w:pPr>
+    </w:p>
+    <w:p>
+      <w:pPr>
+        <w:rPr>
+          <w:u w:val="single"/>
+          <w:lang w:val="es-MX"/>
+        </w:rPr>
+      </w:pPr>
+    </w:p>
+    <w:p>
+      <w:pPr>
+        <w:rPr>
+          <w:u w:val="single"/>
+          <w:lang w:val="es-MX"/>
+        </w:rPr>
+      </w:pPr>
+    </w:p>
+    <w:p>
+      <w:pPr>
+        <w:rPr>
+          <w:u w:val="single"/>
+          <w:lang w:val="es-MX"/>
+        </w:rPr>
+      </w:pPr>
+    </w:p>
+    <w:p>
+      <w:pPr>
+        <w:rPr>
+          <w:u w:val="single"/>
+          <w:lang w:val="es-MX"/>
+        </w:rPr>
+      </w:pPr>
+    </w:p>
+    <w:p>
+      <w:pPr>
+        <w:rPr>
+          <w:u w:val="single"/>
+          <w:lang w:val="es-MX"/>
+        </w:rPr>
+      </w:pPr>
+      <w:r>
+        <w:rPr>
+          <w:noProof/>
+        </w:rPr>
+        <w:lastRenderedPageBreak/>
+        <w:drawing>
+          <wp:inline distT="0" distB="0" distL="0" distR="0" wp14:anchorId="0A28C5A1" wp14:editId="198C49B3">
+            <wp:extent cx="5943600" cy="3341370"/>
+            <wp:effectExtent l="0" t="0" r="0" b="0"/>
+            <wp:docPr id="30" name="Imagen 30"/>
+            <wp:cNvGraphicFramePr>
+              <a:graphicFrameLocks xmlns:a="http://schemas.openxmlformats.org/drawingml/2006/main" noChangeAspect="1"/>
+            </wp:cNvGraphicFramePr>
+            <a:graphic xmlns:a="http://schemas.openxmlformats.org/drawingml/2006/main">
+              <a:graphicData uri="http://schemas.openxmlformats.org/drawingml/2006/picture">
+                <pic:pic xmlns:pic="http://schemas.openxmlformats.org/drawingml/2006/picture">
+                  <pic:nvPicPr>
+                    <pic:cNvPr id="1" name=""/>
+                    <pic:cNvPicPr/>
+                  </pic:nvPicPr>
+                  <pic:blipFill>
+                    <a:blip r:embed="rId41"/>
+                    <a:stretch>
+                      <a:fillRect/>
+                    </a:stretch>
+                  </pic:blipFill>
+                  <pic:spPr>
+                    <a:xfrm>
+                      <a:off x="0" y="0"/>
+                      <a:ext cx="5943600" cy="3341370"/>
+                    </a:xfrm>
+                    <a:prstGeom prst="rect">
+                      <a:avLst/>
+                    </a:prstGeom>
+                  </pic:spPr>
+                </pic:pic>
+              </a:graphicData>
+            </a:graphic>
+          </wp:inline>
+        </w:drawing>
+      </w:r>
+    </w:p>
+    <w:p>
+      <w:pPr>
+        <w:rPr>
+          <w:u w:val="single"/>
+          <w:lang w:val="es-MX"/>
+        </w:rPr>
+      </w:pPr>
+      <w:r>
+        <w:rPr>
+          <w:noProof/>
+        </w:rPr>
+        <w:drawing>
+          <wp:inline distT="0" distB="0" distL="0" distR="0" wp14:anchorId="5DA4DD2A" wp14:editId="0A844333">
+            <wp:extent cx="5943600" cy="3341370"/>
+            <wp:effectExtent l="0" t="0" r="0" b="0"/>
+            <wp:docPr id="39" name="Imagen 39"/>
+            <wp:cNvGraphicFramePr>
+              <a:graphicFrameLocks xmlns:a="http://schemas.openxmlformats.org/drawingml/2006/main" noChangeAspect="1"/>
+            </wp:cNvGraphicFramePr>
+            <a:graphic xmlns:a="http://schemas.openxmlformats.org/drawingml/2006/main">
+              <a:graphicData uri="http://schemas.openxmlformats.org/drawingml/2006/picture">
+                <pic:pic xmlns:pic="http://schemas.openxmlformats.org/drawingml/2006/picture">
+                  <pic:nvPicPr>
+                    <pic:cNvPr id="1" name=""/>
+                    <pic:cNvPicPr/>
+                  </pic:nvPicPr>
+                  <pic:blipFill>
+                    <a:blip r:embed="rId42"/>
+                    <a:stretch>
+                      <a:fillRect/>
+                    </a:stretch>
+                  </pic:blipFill>
+                  <pic:spPr>
+                    <a:xfrm>
+                      <a:off x="0" y="0"/>
+                      <a:ext cx="5943600" cy="3341370"/>
+                    </a:xfrm>
+                    <a:prstGeom prst="rect">
+                      <a:avLst/>
+                    </a:prstGeom>
+                  </pic:spPr>
+                </pic:pic>
+              </a:graphicData>
+            </a:graphic>
+          </wp:inline>
+        </w:drawing>
+      </w:r>
+    </w:p>
+    <w:p>
+      <w:pPr>
+        <w:rPr>
+          <w:u w:val="single"/>
+          <w:lang w:val="es-MX"/>
+        </w:rPr>
+      </w:pPr>
+      <w:r>
+        <w:rPr>
+          <w:noProof/>
+        </w:rPr>
+        <w:lastRenderedPageBreak/>
+        <w:drawing>
+          <wp:inline distT="0" distB="0" distL="0" distR="0" wp14:anchorId="208D3D1B" wp14:editId="23AAACBC">
+            <wp:extent cx="5943600" cy="3341370"/>
+            <wp:effectExtent l="0" t="0" r="0" b="0"/>
+            <wp:docPr id="40" name="Imagen 40"/>
+            <wp:cNvGraphicFramePr>
+              <a:graphicFrameLocks xmlns:a="http://schemas.openxmlformats.org/drawingml/2006/main" noChangeAspect="1"/>
+            </wp:cNvGraphicFramePr>
+            <a:graphic xmlns:a="http://schemas.openxmlformats.org/drawingml/2006/main">
+              <a:graphicData uri="http://schemas.openxmlformats.org/drawingml/2006/picture">
+                <pic:pic xmlns:pic="http://schemas.openxmlformats.org/drawingml/2006/picture">
+                  <pic:nvPicPr>
+                    <pic:cNvPr id="1" name=""/>
+                    <pic:cNvPicPr/>
+                  </pic:nvPicPr>
+                  <pic:blipFill>
+                    <a:blip r:embed="rId43"/>
+                    <a:stretch>
+                      <a:fillRect/>
+                    </a:stretch>
+                  </pic:blipFill>
+                  <pic:spPr>
+                    <a:xfrm>
+                      <a:off x="0" y="0"/>
+                      <a:ext cx="5943600" cy="3341370"/>
+                    </a:xfrm>
+                    <a:prstGeom prst="rect">
+                      <a:avLst/>
+                    </a:prstGeom>
+                  </pic:spPr>
+                </pic:pic>
+              </a:graphicData>
+            </a:graphic>
+          </wp:inline>
+        </w:drawing>
+      </w:r>
+      <w:r>
+        <w:rPr>
+          <w:noProof/>
+        </w:rPr>
+        <w:drawing>
+          <wp:inline distT="0" distB="0" distL="0" distR="0" wp14:anchorId="74F8CBD2" wp14:editId="1270315F">
+            <wp:extent cx="5943600" cy="3341370"/>
+            <wp:effectExtent l="0" t="0" r="0" b="0"/>
+            <wp:docPr id="41" name="Imagen 41"/>
+            <wp:cNvGraphicFramePr>
+              <a:graphicFrameLocks xmlns:a="http://schemas.openxmlformats.org/drawingml/2006/main" noChangeAspect="1"/>
+            </wp:cNvGraphicFramePr>
+            <a:graphic xmlns:a="http://schemas.openxmlformats.org/drawingml/2006/main">
+              <a:graphicData uri="http://schemas.openxmlformats.org/drawingml/2006/picture">
+                <pic:pic xmlns:pic="http://schemas.openxmlformats.org/drawingml/2006/picture">
+                  <pic:nvPicPr>
+                    <pic:cNvPr id="1" name=""/>
+                    <pic:cNvPicPr/>
+                  </pic:nvPicPr>
+                  <pic:blipFill>
+                    <a:blip r:embed="rId44"/>
+                    <a:stretch>
+                      <a:fillRect/>
+                    </a:stretch>
+                  </pic:blipFill>
+                  <pic:spPr>
+                    <a:xfrm>
+                      <a:off x="0" y="0"/>
+                      <a:ext cx="5943600" cy="3341370"/>
+                    </a:xfrm>
+                    <a:prstGeom prst="rect">
+                      <a:avLst/>
+                    </a:prstGeom>
+                  </pic:spPr>
+                </pic:pic>
+              </a:graphicData>
+            </a:graphic>
+          </wp:inline>
+        </w:drawing>
+      </w:r>
+      <w:r>
+        <w:rPr>
+          <w:noProof/>
+        </w:rPr>
+        <w:lastRenderedPageBreak/>
+        <w:drawing>
+          <wp:inline distT="0" distB="0" distL="0" distR="0" wp14:anchorId="0D4758C5" wp14:editId="65041030">
+            <wp:extent cx="5943600" cy="3341370"/>
+            <wp:effectExtent l="0" t="0" r="0" b="0"/>
+            <wp:docPr id="42" name="Imagen 42"/>
+            <wp:cNvGraphicFramePr>
+              <a:graphicFrameLocks xmlns:a="http://schemas.openxmlformats.org/drawingml/2006/main" noChangeAspect="1"/>
+            </wp:cNvGraphicFramePr>
+            <a:graphic xmlns:a="http://schemas.openxmlformats.org/drawingml/2006/main">
+              <a:graphicData uri="http://schemas.openxmlformats.org/drawingml/2006/picture">
+                <pic:pic xmlns:pic="http://schemas.openxmlformats.org/drawingml/2006/picture">
+                  <pic:nvPicPr>
+                    <pic:cNvPr id="1" name=""/>
+                    <pic:cNvPicPr/>
+                  </pic:nvPicPr>
+                  <pic:blipFill>
+                    <a:blip r:embed="rId45"/>
+                    <a:stretch>
+                      <a:fillRect/>
+                    </a:stretch>
+                  </pic:blipFill>
+                  <pic:spPr>
+                    <a:xfrm>
+                      <a:off x="0" y="0"/>
+                      <a:ext cx="5943600" cy="3341370"/>
+                    </a:xfrm>
+                    <a:prstGeom prst="rect">
+                      <a:avLst/>
+                    </a:prstGeom>
+                  </pic:spPr>
+                </pic:pic>
+              </a:graphicData>
+            </a:graphic>
+          </wp:inline>
+        </w:drawing>
+      </w:r>
+      <w:r>
+        <w:rPr>
+          <w:noProof/>
+        </w:rPr>
+        <w:drawing>
+          <wp:inline distT="0" distB="0" distL="0" distR="0" wp14:anchorId="2DABB4D5" wp14:editId="5D0062B5">
+            <wp:extent cx="5943600" cy="3341370"/>
+            <wp:effectExtent l="0" t="0" r="0" b="0"/>
+            <wp:docPr id="43" name="Imagen 43"/>
+            <wp:cNvGraphicFramePr>
+              <a:graphicFrameLocks xmlns:a="http://schemas.openxmlformats.org/drawingml/2006/main" noChangeAspect="1"/>
+            </wp:cNvGraphicFramePr>
+            <a:graphic xmlns:a="http://schemas.openxmlformats.org/drawingml/2006/main">
+              <a:graphicData uri="http://schemas.openxmlformats.org/drawingml/2006/picture">
+                <pic:pic xmlns:pic="http://schemas.openxmlformats.org/drawingml/2006/picture">
+                  <pic:nvPicPr>
+                    <pic:cNvPr id="1" name=""/>
+                    <pic:cNvPicPr/>
+                  </pic:nvPicPr>
+                  <pic:blipFill>
+                    <a:blip r:embed="rId46"/>
+                    <a:stretch>
+                      <a:fillRect/>
+                    </a:stretch>
+                  </pic:blipFill>
+                  <pic:spPr>
+                    <a:xfrm>
+                      <a:off x="0" y="0"/>
+                      <a:ext cx="5943600" cy="3341370"/>
+                    </a:xfrm>
+                    <a:prstGeom prst="rect">
+                      <a:avLst/>
+                    </a:prstGeom>
+                  </pic:spPr>
+                </pic:pic>
+              </a:graphicData>
+            </a:graphic>
+          </wp:inline>
+        </w:drawing>
+      </w:r>
+    </w:p>
+    <w:p>
+      <w:pPr>
+        <w:rPr>
+          <w:lang w:val="es-MX"/>
+        </w:rPr>
+      </w:pPr>
+      <w:r>
+        <w:rPr>
+          <w:noProof/>
+        </w:rPr>
+        <w:lastRenderedPageBreak/>
+        <w:drawing>
+          <wp:inline distT="0" distB="0" distL="0" distR="0" wp14:anchorId="69D2D664" wp14:editId="7FA494E6">
+            <wp:extent cx="5943600" cy="3341370"/>
+            <wp:effectExtent l="0" t="0" r="0" b="0"/>
+            <wp:docPr id="44" name="Imagen 44"/>
+            <wp:cNvGraphicFramePr>
+              <a:graphicFrameLocks xmlns:a="http://schemas.openxmlformats.org/drawingml/2006/main" noChangeAspect="1"/>
+            </wp:cNvGraphicFramePr>
+            <a:graphic xmlns:a="http://schemas.openxmlformats.org/drawingml/2006/main">
+              <a:graphicData uri="http://schemas.openxmlformats.org/drawingml/2006/picture">
+                <pic:pic xmlns:pic="http://schemas.openxmlformats.org/drawingml/2006/picture">
+                  <pic:nvPicPr>
+                    <pic:cNvPr id="1" name=""/>
+                    <pic:cNvPicPr/>
+                  </pic:nvPicPr>
+                  <pic:blipFill>
+                    <a:blip r:embed="rId47"/>
+                    <a:stretch>
+                      <a:fillRect/>
+                    </a:stretch>
+                  </pic:blipFill>
+                  <pic:spPr>
+                    <a:xfrm>
+                      <a:off x="0" y="0"/>
+                      <a:ext cx="5943600" cy="3341370"/>
+                    </a:xfrm>
+                    <a:prstGeom prst="rect">
+                      <a:avLst/>
+                    </a:prstGeom>
+                  </pic:spPr>
+                </pic:pic>
+              </a:graphicData>
+            </a:graphic>
+          </wp:inline>
+        </w:drawing>
+      </w:r>
+      <w:r>
+        <w:rPr>
+          <w:noProof/>
+        </w:rPr>
+        <w:drawing>
+          <wp:inline distT="0" distB="0" distL="0" distR="0" wp14:anchorId="63376D2D" wp14:editId="43274931">
+            <wp:extent cx="5943600" cy="3341370"/>
+            <wp:effectExtent l="0" t="0" r="0" b="0"/>
+            <wp:docPr id="45" name="Imagen 45"/>
+            <wp:cNvGraphicFramePr>
+              <a:graphicFrameLocks xmlns:a="http://schemas.openxmlformats.org/drawingml/2006/main" noChangeAspect="1"/>
+            </wp:cNvGraphicFramePr>
+            <a:graphic xmlns:a="http://schemas.openxmlformats.org/drawingml/2006/main">
+              <a:graphicData uri="http://schemas.openxmlformats.org/drawingml/2006/picture">
+                <pic:pic xmlns:pic="http://schemas.openxmlformats.org/drawingml/2006/picture">
+                  <pic:nvPicPr>
+                    <pic:cNvPr id="1" name=""/>
+                    <pic:cNvPicPr/>
+                  </pic:nvPicPr>
+                  <pic:blipFill>
+                    <a:blip r:embed="rId48"/>
+                    <a:stretch>
+                      <a:fillRect/>
+                    </a:stretch>
+                  </pic:blipFill>
+                  <pic:spPr>
+                    <a:xfrm>
+                      <a:off x="0" y="0"/>
+                      <a:ext cx="5943600" cy="3341370"/>
+                    </a:xfrm>
+                    <a:prstGeom prst="rect">
+                      <a:avLst/>
+                    </a:prstGeom>
+                  </pic:spPr>
+                </pic:pic>
+              </a:graphicData>
+            </a:graphic>
+          </wp:inline>
+        </w:drawing>
+      </w:r>
     </w:p>
     <w:sectPr>
       <w:pgSz w:w="12240" w:h="15840"/>

</xml_diff>